<commit_message>
12/01/24 Module 8.2 Assignment: Movies: Update & Deletes
</commit_message>
<xml_diff>
--- a/module-7/trueworthy-MoviesTableQueries.docx
+++ b/module-7/trueworthy-MoviesTableQueries.docx
@@ -15,16 +15,58 @@
         <w:pStyle w:val="NoSpacing"/>
       </w:pPr>
       <w:r>
-        <w:t xml:space="preserve">Module 7.2 </w:t>
-      </w:r>
-      <w:r>
-        <w:t>Assignment: Movies: Table Queries</w:t>
+        <w:t>Module 7.2 Assignment: Movies: Table Queries</w:t>
       </w:r>
     </w:p>
     <w:p>
       <w:pPr>
         <w:pStyle w:val="NoSpacing"/>
       </w:pPr>
+    </w:p>
+    <w:p>
+      <w:pPr>
+        <w:pStyle w:val="NoSpacing"/>
+      </w:pPr>
+      <w:r>
+        <w:rPr>
+          <w:noProof/>
+        </w:rPr>
+        <w:drawing>
+          <wp:inline distT="0" distB="0" distL="0" distR="0" wp14:anchorId="434CBD43" wp14:editId="46A912DD">
+            <wp:extent cx="2952381" cy="6161905"/>
+            <wp:effectExtent l="0" t="0" r="635" b="0"/>
+            <wp:docPr id="262691124" name="Picture 1" descr="A screen shot of a computer&#10;&#10;Description automatically generated"/>
+            <wp:cNvGraphicFramePr>
+              <a:graphicFrameLocks xmlns:a="http://schemas.openxmlformats.org/drawingml/2006/main" noChangeAspect="1"/>
+            </wp:cNvGraphicFramePr>
+            <a:graphic xmlns:a="http://schemas.openxmlformats.org/drawingml/2006/main">
+              <a:graphicData uri="http://schemas.openxmlformats.org/drawingml/2006/picture">
+                <pic:pic xmlns:pic="http://schemas.openxmlformats.org/drawingml/2006/picture">
+                  <pic:nvPicPr>
+                    <pic:cNvPr id="262691124" name="Picture 1" descr="A screen shot of a computer&#10;&#10;Description automatically generated"/>
+                    <pic:cNvPicPr/>
+                  </pic:nvPicPr>
+                  <pic:blipFill>
+                    <a:blip r:embed="rId4"/>
+                    <a:stretch>
+                      <a:fillRect/>
+                    </a:stretch>
+                  </pic:blipFill>
+                  <pic:spPr>
+                    <a:xfrm>
+                      <a:off x="0" y="0"/>
+                      <a:ext cx="2952381" cy="6161905"/>
+                    </a:xfrm>
+                    <a:prstGeom prst="rect">
+                      <a:avLst/>
+                    </a:prstGeom>
+                  </pic:spPr>
+                </pic:pic>
+              </a:graphicData>
+            </a:graphic>
+          </wp:inline>
+        </w:drawing>
+      </w:r>
     </w:p>
     <w:sectPr>
       <w:pgSz w:w="12240" w:h="15840"/>
@@ -638,6 +680,7 @@
   <w:style w:type="character" w:default="1" w:styleId="DefaultParagraphFont">
     <w:name w:val="Default Paragraph Font"/>
     <w:uiPriority w:val="1"/>
+    <w:semiHidden/>
     <w:unhideWhenUsed/>
   </w:style>
   <w:style w:type="table" w:default="1" w:styleId="TableNormal">

</xml_diff>

<commit_message>
12/01/24 Module 7.2 Assignment: Movies: Table Queries
</commit_message>
<xml_diff>
--- a/module-7/trueworthy-MoviesTableQueries.docx
+++ b/module-7/trueworthy-MoviesTableQueries.docx
@@ -15,8 +15,29 @@
         <w:pStyle w:val="NoSpacing"/>
       </w:pPr>
       <w:r>
+        <w:t>November 28, 2024</w:t>
+      </w:r>
+    </w:p>
+    <w:p>
+      <w:pPr>
+        <w:pStyle w:val="NoSpacing"/>
+      </w:pPr>
+      <w:r>
         <w:t>Module 7.2 Assignment: Movies: Table Queries</w:t>
       </w:r>
+    </w:p>
+    <w:p>
+      <w:pPr>
+        <w:pStyle w:val="NoSpacing"/>
+      </w:pPr>
+      <w:hyperlink r:id="rId4" w:history="1">
+        <w:r>
+          <w:rPr>
+            <w:rStyle w:val="Hyperlink"/>
+          </w:rPr>
+          <w:t>https://github.com/trueworthy/csd-310/tree/main/module-7</w:t>
+        </w:r>
+      </w:hyperlink>
     </w:p>
     <w:p>
       <w:pPr>
@@ -47,7 +68,7 @@
                     <pic:cNvPicPr/>
                   </pic:nvPicPr>
                   <pic:blipFill>
-                    <a:blip r:embed="rId4"/>
+                    <a:blip r:embed="rId5"/>
                     <a:stretch>
                       <a:fillRect/>
                     </a:stretch>
@@ -1002,6 +1023,29 @@
       <w:spacing w:after="0" w:line="240" w:lineRule="auto"/>
     </w:pPr>
   </w:style>
+  <w:style w:type="character" w:styleId="Hyperlink">
+    <w:name w:val="Hyperlink"/>
+    <w:basedOn w:val="DefaultParagraphFont"/>
+    <w:uiPriority w:val="99"/>
+    <w:unhideWhenUsed/>
+    <w:rsid w:val="00615B4A"/>
+    <w:rPr>
+      <w:color w:val="467886" w:themeColor="hyperlink"/>
+      <w:u w:val="single"/>
+    </w:rPr>
+  </w:style>
+  <w:style w:type="character" w:styleId="UnresolvedMention">
+    <w:name w:val="Unresolved Mention"/>
+    <w:basedOn w:val="DefaultParagraphFont"/>
+    <w:uiPriority w:val="99"/>
+    <w:semiHidden/>
+    <w:unhideWhenUsed/>
+    <w:rsid w:val="00615B4A"/>
+    <w:rPr>
+      <w:color w:val="605E5C"/>
+      <w:shd w:val="clear" w:color="auto" w:fill="E1DFDD"/>
+    </w:rPr>
+  </w:style>
 </w:styles>
 </file>
 

</xml_diff>